<commit_message>
Have proof read the RiskWIP Signed-off-by: BmcphersonRMIT <s3921902@student.rmit.edu.au>
</commit_message>
<xml_diff>
--- a/Assignment3/ProjectPlan/ProjectOverview/RisksWIP.docx
+++ b/Assignment3/ProjectPlan/ProjectOverview/RisksWIP.docx
@@ -36,7 +36,7 @@
         <w:rPr>
           <w:lang w:val="en-US"/>
         </w:rPr>
-        <w:t xml:space="preserve"> with the creation of the software</w:t>
+        <w:t xml:space="preserve"> with the creation of software</w:t>
       </w:r>
       <w:r>
         <w:rPr>
@@ -54,27 +54,11 @@
         <w:rPr>
           <w:lang w:val="en-US"/>
         </w:rPr>
-        <w:t xml:space="preserve">The key risks facing the development of both our Project and the Assignment itself are listed out in the table </w:t>
-      </w:r>
-      <w:proofErr w:type="gramStart"/>
-      <w:r>
-        <w:rPr>
-          <w:lang w:val="en-US"/>
-        </w:rPr>
-        <w:t>below;</w:t>
-      </w:r>
-      <w:proofErr w:type="gramEnd"/>
+        <w:t>The key risks facing the development of both our Project and the Assignment itself are listed out in the table below</w:t>
+      </w:r>
     </w:p>
     <w:p>
       <w:pPr>
-        <w:rPr>
-          <w:lang w:val="en-US"/>
-        </w:rPr>
-      </w:pPr>
-    </w:p>
-    <w:p>
-      <w:pPr>
-        <w:jc w:val="center"/>
         <w:rPr>
           <w:lang w:val="en-US"/>
         </w:rPr>
@@ -228,16 +212,14 @@
               <w:rPr>
                 <w:lang w:val="en-US"/>
               </w:rPr>
-              <w:t xml:space="preserve"> in the world of ERP and </w:t>
-            </w:r>
-            <w:proofErr w:type="gramStart"/>
-            <w:r>
-              <w:rPr>
-                <w:lang w:val="en-US"/>
-              </w:rPr>
-              <w:t>Business</w:t>
-            </w:r>
-            <w:proofErr w:type="gramEnd"/>
+              <w:t xml:space="preserve"> in the world of ERP and Business</w:t>
+            </w:r>
+            <w:r>
+              <w:rPr>
+                <w:lang w:val="en-US"/>
+              </w:rPr>
+              <w:t>?</w:t>
+            </w:r>
           </w:p>
           <w:p>
             <w:pPr>
@@ -404,16 +386,14 @@
               <w:rPr>
                 <w:lang w:val="en-US"/>
               </w:rPr>
-              <w:t xml:space="preserve">Who do we approach for </w:t>
-            </w:r>
-            <w:proofErr w:type="gramStart"/>
-            <w:r>
-              <w:rPr>
-                <w:lang w:val="en-US"/>
-              </w:rPr>
-              <w:t>investment</w:t>
-            </w:r>
-            <w:proofErr w:type="gramEnd"/>
+              <w:t>Who do we approach for investment</w:t>
+            </w:r>
+            <w:r>
+              <w:rPr>
+                <w:lang w:val="en-US"/>
+              </w:rPr>
+              <w:t>?</w:t>
+            </w:r>
           </w:p>
           <w:p>
             <w:pPr>
@@ -430,16 +410,26 @@
               <w:rPr>
                 <w:lang w:val="en-US"/>
               </w:rPr>
-              <w:t xml:space="preserve">What is our run way without investment and with </w:t>
-            </w:r>
-            <w:proofErr w:type="gramStart"/>
-            <w:r>
-              <w:rPr>
-                <w:lang w:val="en-US"/>
-              </w:rPr>
-              <w:t>investment</w:t>
-            </w:r>
-            <w:proofErr w:type="gramEnd"/>
+              <w:t>What is our runway with</w:t>
+            </w:r>
+            <w:r>
+              <w:rPr>
+                <w:lang w:val="en-US"/>
+              </w:rPr>
+              <w:t xml:space="preserve"> or without i</w:t>
+            </w:r>
+            <w:r>
+              <w:rPr>
+                <w:lang w:val="en-US"/>
+              </w:rPr>
+              <w:t>nvestment</w:t>
+            </w:r>
+            <w:r>
+              <w:rPr>
+                <w:lang w:val="en-US"/>
+              </w:rPr>
+              <w:t>?</w:t>
+            </w:r>
           </w:p>
           <w:p>
             <w:pPr>
@@ -528,16 +518,14 @@
               <w:rPr>
                 <w:lang w:val="en-US"/>
               </w:rPr>
-              <w:t xml:space="preserve"> in 6 </w:t>
-            </w:r>
-            <w:proofErr w:type="gramStart"/>
-            <w:r>
-              <w:rPr>
-                <w:lang w:val="en-US"/>
-              </w:rPr>
-              <w:t>weeks</w:t>
-            </w:r>
-            <w:proofErr w:type="gramEnd"/>
+              <w:t xml:space="preserve"> in 6 weeks</w:t>
+            </w:r>
+            <w:r>
+              <w:rPr>
+                <w:lang w:val="en-US"/>
+              </w:rPr>
+              <w:t>?</w:t>
+            </w:r>
           </w:p>
           <w:p>
             <w:pPr>
@@ -560,7 +548,31 @@
               <w:rPr>
                 <w:lang w:val="en-US"/>
               </w:rPr>
-              <w:t xml:space="preserve"> to spend developing the Project.</w:t>
+              <w:t xml:space="preserve"> </w:t>
+            </w:r>
+            <w:r>
+              <w:rPr>
+                <w:lang w:val="en-US"/>
+              </w:rPr>
+              <w:t xml:space="preserve">to </w:t>
+            </w:r>
+            <w:r>
+              <w:rPr>
+                <w:lang w:val="en-US"/>
+              </w:rPr>
+              <w:t>develop</w:t>
+            </w:r>
+            <w:r>
+              <w:rPr>
+                <w:lang w:val="en-US"/>
+              </w:rPr>
+              <w:t xml:space="preserve"> </w:t>
+            </w:r>
+            <w:r>
+              <w:rPr>
+                <w:lang w:val="en-US"/>
+              </w:rPr>
+              <w:t>the Project.</w:t>
             </w:r>
           </w:p>
           <w:p>
@@ -608,7 +620,7 @@
               <w:rPr>
                 <w:lang w:val="en-US"/>
               </w:rPr>
-              <w:t>Is there market too saturated for stockIT to be successful?</w:t>
+              <w:t>Is the market too saturated for stockIT to be successful?</w:t>
             </w:r>
           </w:p>
           <w:p>
@@ -627,6 +639,12 @@
                 <w:lang w:val="en-US"/>
               </w:rPr>
               <w:t>Can we get access to more Market data</w:t>
+            </w:r>
+            <w:r>
+              <w:rPr>
+                <w:lang w:val="en-US"/>
+              </w:rPr>
+              <w:t>?</w:t>
             </w:r>
           </w:p>
         </w:tc>
@@ -701,7 +719,7 @@
               <w:rPr>
                 <w:lang w:val="en-US"/>
               </w:rPr>
-              <w:t>found to not act in the exact way we wanted.</w:t>
+              <w:t>did not meet the requirements for what we wanted.</w:t>
             </w:r>
           </w:p>
         </w:tc>
@@ -743,6 +761,12 @@
               </w:rPr>
               <w:t>Time to develop project</w:t>
             </w:r>
+            <w:r>
+              <w:rPr>
+                <w:lang w:val="en-US"/>
+              </w:rPr>
+              <w:t>.</w:t>
+            </w:r>
           </w:p>
           <w:p>
             <w:pPr>
@@ -761,6 +785,12 @@
               </w:rPr>
               <w:t>Project Development lifecycle</w:t>
             </w:r>
+            <w:r>
+              <w:rPr>
+                <w:lang w:val="en-US"/>
+              </w:rPr>
+              <w:t>.</w:t>
+            </w:r>
           </w:p>
           <w:p>
             <w:pPr>
@@ -778,6 +808,12 @@
                 <w:lang w:val="en-US"/>
               </w:rPr>
               <w:t>Time for potential investor contracts</w:t>
+            </w:r>
+            <w:r>
+              <w:rPr>
+                <w:lang w:val="en-US"/>
+              </w:rPr>
+              <w:t>.</w:t>
             </w:r>
           </w:p>
           <w:p>
@@ -847,16 +883,26 @@
               <w:rPr>
                 <w:lang w:val="en-US"/>
               </w:rPr>
-              <w:t xml:space="preserve">No coding </w:t>
-            </w:r>
-            <w:proofErr w:type="gramStart"/>
-            <w:r>
-              <w:rPr>
-                <w:lang w:val="en-US"/>
-              </w:rPr>
-              <w:t>experience</w:t>
-            </w:r>
-            <w:proofErr w:type="gramEnd"/>
+              <w:t xml:space="preserve">No </w:t>
+            </w:r>
+            <w:r>
+              <w:rPr>
+                <w:lang w:val="en-US"/>
+              </w:rPr>
+              <w:t xml:space="preserve">prior </w:t>
+            </w:r>
+            <w:r>
+              <w:rPr>
+                <w:lang w:val="en-US"/>
+              </w:rPr>
+              <w:t>coding experience</w:t>
+            </w:r>
+            <w:r>
+              <w:rPr>
+                <w:lang w:val="en-US"/>
+              </w:rPr>
+              <w:t>.</w:t>
+            </w:r>
           </w:p>
           <w:p>
             <w:pPr>
@@ -873,8 +919,25 @@
               <w:rPr>
                 <w:lang w:val="en-US"/>
               </w:rPr>
-              <w:lastRenderedPageBreak/>
-              <w:t>No UX and UI experience</w:t>
+              <w:t xml:space="preserve">No </w:t>
+            </w:r>
+            <w:r>
+              <w:rPr>
+                <w:lang w:val="en-US"/>
+              </w:rPr>
+              <w:t xml:space="preserve">prior </w:t>
+            </w:r>
+            <w:r>
+              <w:rPr>
+                <w:lang w:val="en-US"/>
+              </w:rPr>
+              <w:t>UX and UI experience</w:t>
+            </w:r>
+            <w:r>
+              <w:rPr>
+                <w:lang w:val="en-US"/>
+              </w:rPr>
+              <w:t>.</w:t>
             </w:r>
           </w:p>
           <w:p>
@@ -892,7 +955,38 @@
               <w:rPr>
                 <w:lang w:val="en-US"/>
               </w:rPr>
-              <w:t>No databasing experience</w:t>
+              <w:lastRenderedPageBreak/>
+              <w:t xml:space="preserve">No </w:t>
+            </w:r>
+            <w:r>
+              <w:rPr>
+                <w:lang w:val="en-US"/>
+              </w:rPr>
+              <w:t xml:space="preserve">prior </w:t>
+            </w:r>
+            <w:r>
+              <w:rPr>
+                <w:lang w:val="en-US"/>
+              </w:rPr>
+              <w:t>databas</w:t>
+            </w:r>
+            <w:r>
+              <w:rPr>
+                <w:lang w:val="en-US"/>
+              </w:rPr>
+              <w:t>e</w:t>
+            </w:r>
+            <w:r>
+              <w:rPr>
+                <w:lang w:val="en-US"/>
+              </w:rPr>
+              <w:t xml:space="preserve"> experience</w:t>
+            </w:r>
+            <w:r>
+              <w:rPr>
+                <w:lang w:val="en-US"/>
+              </w:rPr>
+              <w:t>.</w:t>
             </w:r>
           </w:p>
         </w:tc>
@@ -965,7 +1059,6 @@
                 <w:bCs/>
                 <w:lang w:val="en-US"/>
               </w:rPr>
-              <w:lastRenderedPageBreak/>
               <w:t>Hardware</w:t>
             </w:r>
           </w:p>
@@ -986,6 +1079,12 @@
               </w:rPr>
               <w:t>No cloud infrastructure or local storage database</w:t>
             </w:r>
+            <w:r>
+              <w:rPr>
+                <w:lang w:val="en-US"/>
+              </w:rPr>
+              <w:t>.</w:t>
+            </w:r>
           </w:p>
           <w:p>
             <w:pPr>
@@ -1004,6 +1103,12 @@
               </w:rPr>
               <w:t>Using our own personal hardware to develop all assets</w:t>
             </w:r>
+            <w:r>
+              <w:rPr>
+                <w:lang w:val="en-US"/>
+              </w:rPr>
+              <w:t>.</w:t>
+            </w:r>
           </w:p>
           <w:p>
             <w:pPr>
@@ -1020,7 +1125,7 @@
               <w:rPr>
                 <w:lang w:val="en-US"/>
               </w:rPr>
-              <w:t>Limited by budgets</w:t>
+              <w:t>Budget limitations.</w:t>
             </w:r>
           </w:p>
         </w:tc>
@@ -1159,7 +1264,19 @@
               <w:rPr>
                 <w:lang w:val="en-US"/>
               </w:rPr>
-              <w:t xml:space="preserve">If we cannot license it, how will we go about creating a functioning AI. </w:t>
+              <w:t>If we cannot license it, how will we go about creating a function</w:t>
+            </w:r>
+            <w:r>
+              <w:rPr>
+                <w:lang w:val="en-US"/>
+              </w:rPr>
+              <w:t>al</w:t>
+            </w:r>
+            <w:r>
+              <w:rPr>
+                <w:lang w:val="en-US"/>
+              </w:rPr>
+              <w:t xml:space="preserve"> AI. </w:t>
             </w:r>
           </w:p>
           <w:p>
@@ -1177,21 +1294,19 @@
               <w:rPr>
                 <w:lang w:val="en-US"/>
               </w:rPr>
-              <w:t xml:space="preserve">Can we </w:t>
-            </w:r>
-            <w:proofErr w:type="gramStart"/>
-            <w:r>
-              <w:rPr>
-                <w:lang w:val="en-US"/>
-              </w:rPr>
-              <w:t>used</w:t>
-            </w:r>
-            <w:proofErr w:type="gramEnd"/>
-            <w:r>
-              <w:rPr>
-                <w:lang w:val="en-US"/>
-              </w:rPr>
-              <w:t xml:space="preserve"> coding that operates in a predictive manner using datasets from users?</w:t>
+              <w:t>Can we use cod</w:t>
+            </w:r>
+            <w:r>
+              <w:rPr>
+                <w:lang w:val="en-US"/>
+              </w:rPr>
+              <w:t>e</w:t>
+            </w:r>
+            <w:r>
+              <w:rPr>
+                <w:lang w:val="en-US"/>
+              </w:rPr>
+              <w:t xml:space="preserve"> that operates in a predictive manner using datasets from users?</w:t>
             </w:r>
           </w:p>
         </w:tc>
@@ -1254,7 +1369,19 @@
               <w:rPr>
                 <w:lang w:val="en-US"/>
               </w:rPr>
-              <w:t xml:space="preserve"> functioning software.</w:t>
+              <w:t xml:space="preserve"> function</w:t>
+            </w:r>
+            <w:r>
+              <w:rPr>
+                <w:lang w:val="en-US"/>
+              </w:rPr>
+              <w:t>al</w:t>
+            </w:r>
+            <w:r>
+              <w:rPr>
+                <w:lang w:val="en-US"/>
+              </w:rPr>
+              <w:t xml:space="preserve"> software.</w:t>
             </w:r>
           </w:p>
           <w:p>
@@ -1272,7 +1399,25 @@
               <w:rPr>
                 <w:lang w:val="en-US"/>
               </w:rPr>
-              <w:t xml:space="preserve">Will we have to create software or can we license utilities and tools to suit our needs. </w:t>
+              <w:t xml:space="preserve">Will we have to </w:t>
+            </w:r>
+            <w:r>
+              <w:rPr>
+                <w:lang w:val="en-US"/>
+              </w:rPr>
+              <w:t>develop</w:t>
+            </w:r>
+            <w:r>
+              <w:rPr>
+                <w:lang w:val="en-US"/>
+              </w:rPr>
+              <w:t xml:space="preserve"> software or can we license utilities and tools to suit our needs</w:t>
+            </w:r>
+            <w:r>
+              <w:rPr>
+                <w:lang w:val="en-US"/>
+              </w:rPr>
+              <w:t>?</w:t>
             </w:r>
           </w:p>
         </w:tc>
@@ -1383,7 +1528,19 @@
               <w:rPr>
                 <w:lang w:val="en-US"/>
               </w:rPr>
-              <w:t>Storage database infrastructure</w:t>
+              <w:t xml:space="preserve">Storage </w:t>
+            </w:r>
+            <w:r>
+              <w:rPr>
+                <w:lang w:val="en-US"/>
+              </w:rPr>
+              <w:t>D</w:t>
+            </w:r>
+            <w:r>
+              <w:rPr>
+                <w:lang w:val="en-US"/>
+              </w:rPr>
+              <w:t>atabase infrastructure</w:t>
             </w:r>
           </w:p>
           <w:p>
@@ -1500,6 +1657,115 @@
           <w:lang w:val="en-US"/>
         </w:rPr>
       </w:pPr>
+      <w:r>
+        <w:rPr>
+          <w:lang w:val="en-US"/>
+        </w:rPr>
+        <w:t xml:space="preserve">The single biggest risk to both the development of stockIT and the </w:t>
+      </w:r>
+      <w:r>
+        <w:rPr>
+          <w:lang w:val="en-US"/>
+        </w:rPr>
+        <w:t>project</w:t>
+      </w:r>
+      <w:r>
+        <w:rPr>
+          <w:lang w:val="en-US"/>
+        </w:rPr>
+        <w:t xml:space="preserve"> itself </w:t>
+      </w:r>
+      <w:r>
+        <w:rPr>
+          <w:lang w:val="en-US"/>
+        </w:rPr>
+        <w:t>is the timeline</w:t>
+      </w:r>
+      <w:r>
+        <w:rPr>
+          <w:lang w:val="en-US"/>
+        </w:rPr>
+        <w:t>. To mitigate the temporal factor facing the completion of the assignment</w:t>
+      </w:r>
+      <w:r>
+        <w:rPr>
+          <w:lang w:val="en-US"/>
+        </w:rPr>
+        <w:t>,</w:t>
+      </w:r>
+      <w:r>
+        <w:rPr>
+          <w:lang w:val="en-US"/>
+        </w:rPr>
+        <w:t xml:space="preserve"> we have allocated tasks to each group member, the time required to complete the task (to give ourselves a better indication of the actual time required to complete it) and created a visual timeline to provide an at-a-glance roadmap and development timeline. The timeline for the development of stockIT extends far beyond both the 6 week and </w:t>
+      </w:r>
+      <w:r>
+        <w:rPr>
+          <w:lang w:val="en-US"/>
+        </w:rPr>
+        <w:t>16 week</w:t>
+      </w:r>
+      <w:r>
+        <w:rPr>
+          <w:lang w:val="en-US"/>
+        </w:rPr>
+        <w:t xml:space="preserve"> deadline</w:t>
+      </w:r>
+      <w:r>
+        <w:rPr>
+          <w:lang w:val="en-US"/>
+        </w:rPr>
+        <w:t xml:space="preserve"> imposed on us, as such, we have created a</w:t>
+      </w:r>
+      <w:r>
+        <w:rPr>
+          <w:lang w:val="en-US"/>
+        </w:rPr>
+        <w:t>n</w:t>
+      </w:r>
+      <w:r>
+        <w:rPr>
+          <w:lang w:val="en-US"/>
+        </w:rPr>
+        <w:t xml:space="preserve"> accurate as possible post deadline that sets clear goals and deliverables for a period </w:t>
+      </w:r>
+      <w:r>
+        <w:rPr>
+          <w:lang w:val="en-US"/>
+        </w:rPr>
+        <w:lastRenderedPageBreak/>
+        <w:t>of up to 6 months. At the end of th</w:t>
+      </w:r>
+      <w:r>
+        <w:rPr>
+          <w:lang w:val="en-US"/>
+        </w:rPr>
+        <w:t>e</w:t>
+      </w:r>
+      <w:r>
+        <w:rPr>
+          <w:lang w:val="en-US"/>
+        </w:rPr>
+        <w:t xml:space="preserve"> 6 month period</w:t>
+      </w:r>
+      <w:r>
+        <w:rPr>
+          <w:lang w:val="en-US"/>
+        </w:rPr>
+        <w:t>,</w:t>
+      </w:r>
+      <w:r>
+        <w:rPr>
+          <w:lang w:val="en-US"/>
+        </w:rPr>
+        <w:t xml:space="preserve"> we believe </w:t>
+      </w:r>
+      <w:r>
+        <w:rPr>
+          <w:lang w:val="en-US"/>
+        </w:rPr>
+        <w:t xml:space="preserve">it will be feasible to have a base-line product ready for market. </w:t>
+      </w:r>
     </w:p>
     <w:p>
       <w:pPr>
@@ -1511,67 +1777,50 @@
         <w:rPr>
           <w:lang w:val="en-US"/>
         </w:rPr>
-        <w:t xml:space="preserve">The single biggest risk to both the development of stockIT and the assignment itself is that of time. To mitigate the temporal factor facing the completion of the assignment we have allocated tasks to each group member, the time required to complete the task (to give ourselves a better indication of the actual time required to complete it) and created a visual timeline to provide an at-a-glance roadmap and development timeline. The timeline for the development of stockIT extends far beyond both the 6 week and </w:t>
-      </w:r>
-      <w:proofErr w:type="gramStart"/>
-      <w:r>
-        <w:rPr>
-          <w:lang w:val="en-US"/>
-        </w:rPr>
-        <w:t>16 week</w:t>
-      </w:r>
-      <w:proofErr w:type="gramEnd"/>
-      <w:r>
-        <w:rPr>
-          <w:lang w:val="en-US"/>
-        </w:rPr>
-        <w:t xml:space="preserve"> deadline</w:t>
-      </w:r>
-      <w:r>
-        <w:rPr>
-          <w:lang w:val="en-US"/>
-        </w:rPr>
-        <w:t xml:space="preserve"> imposed on </w:t>
-      </w:r>
-      <w:r>
-        <w:rPr>
-          <w:lang w:val="en-US"/>
-        </w:rPr>
-        <w:lastRenderedPageBreak/>
-        <w:t xml:space="preserve">us, as such, we have created as accurate as possible post deadline timeline that sets clear goals and deliverables for a period of up to 6 months. At the end of this </w:t>
-      </w:r>
-      <w:proofErr w:type="gramStart"/>
-      <w:r>
-        <w:rPr>
-          <w:lang w:val="en-US"/>
-        </w:rPr>
-        <w:t>6 month</w:t>
-      </w:r>
-      <w:proofErr w:type="gramEnd"/>
-      <w:r>
-        <w:rPr>
-          <w:lang w:val="en-US"/>
-        </w:rPr>
-        <w:t xml:space="preserve"> period we believe we would have a base-level marketable product.</w:t>
-      </w:r>
-      <w:r>
-        <w:rPr>
-          <w:lang w:val="en-US"/>
-        </w:rPr>
         <w:br/>
-      </w:r>
-      <w:r>
-        <w:rPr>
-          <w:lang w:val="en-US"/>
-        </w:rPr>
-        <w:br/>
-        <w:t xml:space="preserve">This leads into the second shared risk (between both the assignment and stockIT). The market. The target markets for stockIT have been some of the hardest hit over the past </w:t>
-      </w:r>
-      <w:r>
-        <w:rPr>
-          <w:lang w:val="en-US"/>
-        </w:rPr>
-        <w:t xml:space="preserve">12-18 months with Covid-19 closures, reduced trading hours and the risk to staff. Bringing a new product to market, even as an exercise as part of this assignment, in the current economic climate can be a very difficult thing to do. The single biggest risk here that </w:t>
+        <w:t xml:space="preserve">This leads into the second shared risk (between both the assignment and stockIT). The market. The target markets for stockIT have </w:t>
+      </w:r>
+      <w:r>
+        <w:rPr>
+          <w:lang w:val="en-US"/>
+        </w:rPr>
+        <w:t xml:space="preserve">witnessed </w:t>
+      </w:r>
+      <w:r>
+        <w:rPr>
+          <w:lang w:val="en-US"/>
+        </w:rPr>
+        <w:t xml:space="preserve">the hardest hit over the past </w:t>
+      </w:r>
+      <w:r>
+        <w:rPr>
+          <w:lang w:val="en-US"/>
+        </w:rPr>
+        <w:t>12-18 months with Covid-19 closures, reduced trading hours and risk to staff. Bringing a new product to market</w:t>
+      </w:r>
+      <w:r>
+        <w:rPr>
+          <w:lang w:val="en-US"/>
+        </w:rPr>
+        <w:t xml:space="preserve"> (</w:t>
+      </w:r>
+      <w:r>
+        <w:rPr>
+          <w:lang w:val="en-US"/>
+        </w:rPr>
+        <w:t>even as an exercise as part of this assignment</w:t>
+      </w:r>
+      <w:r>
+        <w:rPr>
+          <w:lang w:val="en-US"/>
+        </w:rPr>
+        <w:t>)</w:t>
+      </w:r>
+      <w:r>
+        <w:rPr>
+          <w:lang w:val="en-US"/>
+        </w:rPr>
+        <w:t xml:space="preserve"> in the current economic climate can be a very difficult thing to do. The single biggest risk here that </w:t>
       </w:r>
       <w:r>
         <w:rPr>
@@ -1595,7 +1844,37 @@
         <w:rPr>
           <w:lang w:val="en-US"/>
         </w:rPr>
-        <w:t xml:space="preserve"> posing a significant risk to stockIT’s target market it is not something that can truly be overcome by our development group. In this situation, we would use the uncertainty given by Covid to develop stockIT before going to market as covid has paused businesses unnecessary spending – giving the development team more time to create the product. The uncertainty here can also be used to our advantage as stockIT allows the user to do more, have more control and a greater level of oversight with less staff hours required, therefore giving not requiring a business to have a large staff pool which is difficult to retain in these current times.</w:t>
+        <w:t>,</w:t>
+      </w:r>
+      <w:r>
+        <w:rPr>
+          <w:lang w:val="en-US"/>
+        </w:rPr>
+        <w:t xml:space="preserve"> posing a significant risk to stockIT’s target market is not something that can truly be overcome by our development group. In this situation, we would use the uncertainty given by Covid to develop stockIT before going to market as covid has paused businesses unnecessary spending – giving the development team more time to create the product. The uncertainty here can also be used to our advantage as stockIT allows the user to do more, have more control and a greater level of oversight with less staff hours required, therefore not requiring a business to have a large </w:t>
+      </w:r>
+      <w:r>
+        <w:rPr>
+          <w:lang w:val="en-US"/>
+        </w:rPr>
+        <w:t xml:space="preserve">pool of staff </w:t>
+      </w:r>
+      <w:r>
+        <w:rPr>
+          <w:lang w:val="en-US"/>
+        </w:rPr>
+        <w:t>which is difficult to retain in these current</w:t>
+      </w:r>
+      <w:r>
+        <w:rPr>
+          <w:lang w:val="en-US"/>
+        </w:rPr>
+        <w:t xml:space="preserve"> circumstances</w:t>
+      </w:r>
+      <w:r>
+        <w:rPr>
+          <w:lang w:val="en-US"/>
+        </w:rPr>
+        <w:t>.</w:t>
       </w:r>
     </w:p>
     <w:p>
@@ -1768,21 +2047,26 @@
         <w:rPr>
           <w:lang w:val="en-US"/>
         </w:rPr>
-        <w:t xml:space="preserve">Having to hire developers and programmers leads into another risk facing stockIT’s development. That being the financial risk of pursuing a project such as this. Initially, the project plan is to pitch the idea to a series of investors and seek financial assistance to speed up the development of stockIT’s software. Without financial assistance the timeline for software </w:t>
+        <w:t>Having to hire developers and programmers leads into another risk facing stockIT’s development. That being the financial risk of pursuing a project such as this. Initially, the project plan is to pitch the idea to a series of investors and seek financial assistance to speed up the development of stockIT’s software. Without financial assistance</w:t>
+      </w:r>
+      <w:r>
+        <w:rPr>
+          <w:lang w:val="en-US"/>
+        </w:rPr>
+        <w:t>,</w:t>
+      </w:r>
+      <w:r>
+        <w:rPr>
+          <w:lang w:val="en-US"/>
+        </w:rPr>
+        <w:t xml:space="preserve"> the timeline for software </w:t>
       </w:r>
       <w:r>
         <w:rPr>
           <w:lang w:val="en-US"/>
         </w:rPr>
         <w:lastRenderedPageBreak/>
-        <w:t xml:space="preserve">development is greatly delayed as it relies on the original development team being able to </w:t>
-      </w:r>
-      <w:proofErr w:type="gramStart"/>
-      <w:r>
-        <w:rPr>
-          <w:lang w:val="en-US"/>
-        </w:rPr>
-        <w:t>teach</w:t>
+        <w:t>development is greatly delayed as it relies on the original development team being able to teach</w:t>
       </w:r>
       <w:r>
         <w:rPr>
@@ -1794,26 +2078,13 @@
         <w:rPr>
           <w:lang w:val="en-US"/>
         </w:rPr>
-        <w:t xml:space="preserve"> and</w:t>
-      </w:r>
-      <w:proofErr w:type="gramEnd"/>
-      <w:r>
-        <w:rPr>
-          <w:lang w:val="en-US"/>
-        </w:rPr>
-        <w:t xml:space="preserve"> learn programming techniques and skills</w:t>
-      </w:r>
-      <w:r>
-        <w:rPr>
-          <w:lang w:val="en-US"/>
-        </w:rPr>
-        <w:t xml:space="preserve"> themselves</w:t>
-      </w:r>
-      <w:r>
-        <w:rPr>
-          <w:lang w:val="en-US"/>
-        </w:rPr>
-        <w:t xml:space="preserve"> to create the software in-house. </w:t>
+        <w:t>and learn programming</w:t>
+      </w:r>
+      <w:r>
+        <w:rPr>
+          <w:lang w:val="en-US"/>
+        </w:rPr>
+        <w:t>.</w:t>
       </w:r>
     </w:p>
     <w:p>
@@ -1826,7 +2097,43 @@
         <w:rPr>
           <w:lang w:val="en-US"/>
         </w:rPr>
-        <w:t>While ideally all development team members will be able to upskill through-out the course of the software’s development, any delay in bringing the product to market causes further financial burden on the group, delays the product coming to market and therefore decreases the chances of stockIT’s success and viability of the software. All business ideas</w:t>
+        <w:t>While ideally all development team members will be able to upskill through-out the course, any delay</w:t>
+      </w:r>
+      <w:r>
+        <w:rPr>
+          <w:lang w:val="en-US"/>
+        </w:rPr>
+        <w:t>s</w:t>
+      </w:r>
+      <w:r>
+        <w:rPr>
+          <w:lang w:val="en-US"/>
+        </w:rPr>
+        <w:t xml:space="preserve"> in bringing the product to market c</w:t>
+      </w:r>
+      <w:r>
+        <w:rPr>
+          <w:lang w:val="en-US"/>
+        </w:rPr>
+        <w:t xml:space="preserve">reates </w:t>
+      </w:r>
+      <w:r>
+        <w:rPr>
+          <w:lang w:val="en-US"/>
+        </w:rPr>
+        <w:t>further financial burden on the group, delay</w:t>
+      </w:r>
+      <w:r>
+        <w:rPr>
+          <w:lang w:val="en-US"/>
+        </w:rPr>
+        <w:t xml:space="preserve">ing </w:t>
+      </w:r>
+      <w:r>
+        <w:rPr>
+          <w:lang w:val="en-US"/>
+        </w:rPr>
+        <w:t>the product coming to market and therefore decreases the chances of stockIT’s success and viability of the software. All business ideas</w:t>
       </w:r>
       <w:r>
         <w:rPr>
@@ -1864,13 +2171,97 @@
         <w:rPr>
           <w:lang w:val="en-US"/>
         </w:rPr>
-        <w:t>There are always risks in life however with business the risks can seem more insurmountable. This is because there are real world implications if a business fails, negative financial implications and the risk that all the time investment could be for nothing. While we have addressed in this document the risks that we have been able to foresee, there are always those that are unknown.</w:t>
-      </w:r>
-      <w:r>
-        <w:rPr>
-          <w:lang w:val="en-US"/>
-        </w:rPr>
-        <w:t xml:space="preserve"> The only way to mitigate the unknown is to focus on the known, by countering those which we can foresee we are able to hopefully avoid or lower the risk of those we cannot. </w:t>
+        <w:t>There are always risks in life however with business</w:t>
+      </w:r>
+      <w:r>
+        <w:rPr>
+          <w:lang w:val="en-US"/>
+        </w:rPr>
+        <w:t>,</w:t>
+      </w:r>
+      <w:r>
+        <w:rPr>
+          <w:lang w:val="en-US"/>
+        </w:rPr>
+        <w:t xml:space="preserve"> the risks can seem insurmountable. This is because there are real world implications if a business fails, negative financial implications and the risk that all the time investment</w:t>
+      </w:r>
+      <w:r>
+        <w:rPr>
+          <w:lang w:val="en-US"/>
+        </w:rPr>
+        <w:t>s</w:t>
+      </w:r>
+      <w:r>
+        <w:rPr>
+          <w:lang w:val="en-US"/>
+        </w:rPr>
+        <w:t xml:space="preserve"> could be for nothing. Wh</w:t>
+      </w:r>
+      <w:r>
+        <w:rPr>
+          <w:lang w:val="en-US"/>
+        </w:rPr>
+        <w:t>at</w:t>
+      </w:r>
+      <w:r>
+        <w:rPr>
+          <w:lang w:val="en-US"/>
+        </w:rPr>
+        <w:t xml:space="preserve"> we have addressed document</w:t>
+      </w:r>
+      <w:r>
+        <w:rPr>
+          <w:lang w:val="en-US"/>
+        </w:rPr>
+        <w:t>s</w:t>
+      </w:r>
+      <w:r>
+        <w:rPr>
+          <w:lang w:val="en-US"/>
+        </w:rPr>
+        <w:t xml:space="preserve"> the risks that we have been able to foresee</w:t>
+      </w:r>
+      <w:r>
+        <w:rPr>
+          <w:lang w:val="en-US"/>
+        </w:rPr>
+        <w:t xml:space="preserve"> but</w:t>
+      </w:r>
+      <w:r>
+        <w:rPr>
+          <w:lang w:val="en-US"/>
+        </w:rPr>
+        <w:t xml:space="preserve"> there are always</w:t>
+      </w:r>
+      <w:r>
+        <w:rPr>
+          <w:lang w:val="en-US"/>
+        </w:rPr>
+        <w:t xml:space="preserve"> more</w:t>
+      </w:r>
+      <w:r>
+        <w:rPr>
+          <w:lang w:val="en-US"/>
+        </w:rPr>
+        <w:t xml:space="preserve"> that are unknown</w:t>
+      </w:r>
+      <w:r>
+        <w:rPr>
+          <w:lang w:val="en-US"/>
+        </w:rPr>
+        <w:t xml:space="preserve"> and cannot predict</w:t>
+      </w:r>
+      <w:r>
+        <w:rPr>
+          <w:lang w:val="en-US"/>
+        </w:rPr>
+        <w:t>.</w:t>
+      </w:r>
+      <w:r>
+        <w:rPr>
+          <w:lang w:val="en-US"/>
+        </w:rPr>
+        <w:t xml:space="preserve"> The only way to mitigate the unknown is to focus on the known. </w:t>
       </w:r>
     </w:p>
     <w:p>

</xml_diff>